<commit_message>
Update 39: Changlog, more info there Release 1.0 Every core feature implemented, and working Optimalization needed
</commit_message>
<xml_diff>
--- a/dokumentacio/szakdoga.docx
+++ b/dokumentacio/szakdoga.docx
@@ -1182,8 +1182,10 @@
         <w:t xml:space="preserve">megyünk a 21. századba, egyre több számítógép és okos </w:t>
       </w:r>
       <w:r>
-        <w:t>kütyü</w:t>
-      </w:r>
+        <w:t>eszköz</w:t>
+      </w:r>
+      <w:bookmarkStart w:id="1" w:name="_GoBack"/>
+      <w:bookmarkEnd w:id="1"/>
       <w:r>
         <w:t xml:space="preserve"> vesz körbe minket. </w:t>
       </w:r>
@@ -1407,7 +1409,7 @@
         <w:pStyle w:val="Title"/>
         <w:outlineLvl w:val="0"/>
       </w:pPr>
-      <w:bookmarkStart w:id="1" w:name="_Toc466215262"/>
+      <w:bookmarkStart w:id="2" w:name="_Toc466215262"/>
       <w:r>
         <w:lastRenderedPageBreak/>
         <w:t xml:space="preserve">2. </w:t>
@@ -1415,7 +1417,7 @@
       <w:r>
         <w:t>Felhasználói dokumentáció</w:t>
       </w:r>
-      <w:bookmarkEnd w:id="1"/>
+      <w:bookmarkEnd w:id="2"/>
     </w:p>
     <w:p/>
     <w:p>
@@ -1428,7 +1430,7 @@
         <w:pStyle w:val="Title"/>
         <w:outlineLvl w:val="0"/>
       </w:pPr>
-      <w:bookmarkStart w:id="2" w:name="_Toc466215263"/>
+      <w:bookmarkStart w:id="3" w:name="_Toc466215263"/>
       <w:r>
         <w:lastRenderedPageBreak/>
         <w:t xml:space="preserve">3. </w:t>
@@ -1436,7 +1438,7 @@
       <w:r>
         <w:t>Fejlesztői dokumentáció</w:t>
       </w:r>
-      <w:bookmarkEnd w:id="2"/>
+      <w:bookmarkEnd w:id="3"/>
     </w:p>
     <w:p/>
     <w:p>
@@ -1458,7 +1460,7 @@
         <w:pStyle w:val="Title"/>
         <w:outlineLvl w:val="0"/>
       </w:pPr>
-      <w:bookmarkStart w:id="3" w:name="_Toc466215264"/>
+      <w:bookmarkStart w:id="4" w:name="_Toc466215264"/>
       <w:r>
         <w:lastRenderedPageBreak/>
         <w:t xml:space="preserve">4. </w:t>
@@ -1466,7 +1468,7 @@
       <w:r>
         <w:t>Irodalomjegyzék</w:t>
       </w:r>
-      <w:bookmarkEnd w:id="3"/>
+      <w:bookmarkEnd w:id="4"/>
     </w:p>
     <w:p>
       <w:r>
@@ -1521,8 +1523,6 @@
       <w:r>
         <w:t>224</w:t>
       </w:r>
-      <w:bookmarkStart w:id="4" w:name="_GoBack"/>
-      <w:bookmarkEnd w:id="4"/>
       <w:r>
         <w:t>]</w:t>
       </w:r>
@@ -1607,7 +1607,7 @@
           <w:rPr>
             <w:noProof/>
           </w:rPr>
-          <w:t>5</w:t>
+          <w:t>3</w:t>
         </w:r>
         <w:r>
           <w:rPr>
@@ -2617,7 +2617,7 @@
 </file>
 
 <file path=customXml/itemProps1.xml><?xml version="1.0" encoding="utf-8"?>
-<ds:datastoreItem xmlns:ds="http://schemas.openxmlformats.org/officeDocument/2006/customXml" ds:itemID="{7C73EE0A-F3F0-4AAC-A64F-A1EB2120B09A}">
+<ds:datastoreItem xmlns:ds="http://schemas.openxmlformats.org/officeDocument/2006/customXml" ds:itemID="{78E55789-4768-47EF-9DF1-9D224D61E775}">
   <ds:schemaRefs>
     <ds:schemaRef ds:uri="http://schemas.openxmlformats.org/officeDocument/2006/bibliography"/>
   </ds:schemaRefs>

</xml_diff>

<commit_message>
Update 41: Changlog, more info there Release 1.2.0 Bugfixes, Fileformat change, updated documentation
</commit_message>
<xml_diff>
--- a/dokumentacio/szakdoga.docx
+++ b/dokumentacio/szakdoga.docx
@@ -656,10 +656,6 @@
           <mc:Fallback>
             <w:pict>
               <v:group w14:anchorId="06AF346B" id="Group 5" o:spid="_x0000_s1029" style="position:absolute;margin-left:58.65pt;margin-top:328.35pt;width:394pt;height:62pt;z-index:251664384;mso-height-relative:margin" coordsize="50038,6858" o:gfxdata="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">
-                <v:shapetype id="_x0000_t202" coordsize="21600,21600" o:spt="202" path="m,l,21600r21600,l21600,xe">
-                  <v:stroke joinstyle="miter"/>
-                  <v:path gradientshapeok="t" o:connecttype="rect"/>
-                </v:shapetype>
                 <v:shape id="_x0000_s1030" type="#_x0000_t202" style="position:absolute;width:14154;height:6731;visibility:visible;mso-wrap-style:square;v-text-anchor:top" o:gfxdata="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" filled="f" stroked="f">
                   <v:textbox>
                     <w:txbxContent>
@@ -761,11 +757,15 @@
         <w:pStyle w:val="Title"/>
         <w:rPr>
           <w:b/>
+          <w:sz w:val="52"/>
+          <w:szCs w:val="52"/>
         </w:rPr>
       </w:pPr>
       <w:r>
         <w:rPr>
           <w:b/>
+          <w:sz w:val="52"/>
+          <w:szCs w:val="52"/>
         </w:rPr>
         <w:lastRenderedPageBreak/>
         <w:t>Tartalomjegyzék</w:t>
@@ -808,7 +808,7 @@
             <w:rPr>
               <w:rFonts w:eastAsiaTheme="minorEastAsia"/>
               <w:noProof/>
-              <w:szCs w:val="24"/>
+              <w:sz w:val="22"/>
               <w:lang w:eastAsia="hu-HU"/>
             </w:rPr>
           </w:pPr>
@@ -830,12 +830,11 @@
             </w:rPr>
             <w:fldChar w:fldCharType="separate"/>
           </w:r>
-          <w:hyperlink w:anchor="_Toc466215261" w:history="1">
+          <w:hyperlink w:anchor="_Toc467884268" w:history="1">
             <w:r>
               <w:rPr>
                 <w:rStyle w:val="Hyperlink"/>
                 <w:noProof/>
-                <w:szCs w:val="24"/>
               </w:rPr>
               <w:t>1. Bevezetés</w:t>
             </w:r>
@@ -843,7 +842,6 @@
               <w:rPr>
                 <w:noProof/>
                 <w:webHidden/>
-                <w:szCs w:val="24"/>
               </w:rPr>
               <w:tab/>
             </w:r>
@@ -851,7 +849,6 @@
               <w:rPr>
                 <w:noProof/>
                 <w:webHidden/>
-                <w:szCs w:val="24"/>
               </w:rPr>
               <w:fldChar w:fldCharType="begin"/>
             </w:r>
@@ -859,22 +856,19 @@
               <w:rPr>
                 <w:noProof/>
                 <w:webHidden/>
-                <w:szCs w:val="24"/>
-              </w:rPr>
-              <w:instrText xml:space="preserve"> PAGEREF _Toc466215261 \h </w:instrText>
-            </w:r>
-            <w:r>
-              <w:rPr>
-                <w:noProof/>
-                <w:webHidden/>
-                <w:szCs w:val="24"/>
-              </w:rPr>
-            </w:r>
-            <w:r>
-              <w:rPr>
-                <w:noProof/>
-                <w:webHidden/>
-                <w:szCs w:val="24"/>
+              </w:rPr>
+              <w:instrText xml:space="preserve"> PAGEREF _Toc467884268 \h </w:instrText>
+            </w:r>
+            <w:r>
+              <w:rPr>
+                <w:noProof/>
+                <w:webHidden/>
+              </w:rPr>
+            </w:r>
+            <w:r>
+              <w:rPr>
+                <w:noProof/>
+                <w:webHidden/>
               </w:rPr>
               <w:fldChar w:fldCharType="separate"/>
             </w:r>
@@ -882,7 +876,6 @@
               <w:rPr>
                 <w:noProof/>
                 <w:webHidden/>
-                <w:szCs w:val="24"/>
               </w:rPr>
               <w:t>2</w:t>
             </w:r>
@@ -890,7 +883,6 @@
               <w:rPr>
                 <w:noProof/>
                 <w:webHidden/>
-                <w:szCs w:val="24"/>
               </w:rPr>
               <w:fldChar w:fldCharType="end"/>
             </w:r>
@@ -905,16 +897,15 @@
             <w:rPr>
               <w:rFonts w:eastAsiaTheme="minorEastAsia"/>
               <w:noProof/>
-              <w:szCs w:val="24"/>
+              <w:sz w:val="22"/>
               <w:lang w:eastAsia="hu-HU"/>
             </w:rPr>
           </w:pPr>
-          <w:hyperlink w:anchor="_Toc466215262" w:history="1">
+          <w:hyperlink w:anchor="_Toc467884269" w:history="1">
             <w:r>
               <w:rPr>
                 <w:rStyle w:val="Hyperlink"/>
                 <w:noProof/>
-                <w:szCs w:val="24"/>
               </w:rPr>
               <w:t>2. Felhasználói dokumentáció</w:t>
             </w:r>
@@ -922,7 +913,6 @@
               <w:rPr>
                 <w:noProof/>
                 <w:webHidden/>
-                <w:szCs w:val="24"/>
               </w:rPr>
               <w:tab/>
             </w:r>
@@ -930,7 +920,6 @@
               <w:rPr>
                 <w:noProof/>
                 <w:webHidden/>
-                <w:szCs w:val="24"/>
               </w:rPr>
               <w:fldChar w:fldCharType="begin"/>
             </w:r>
@@ -938,22 +927,19 @@
               <w:rPr>
                 <w:noProof/>
                 <w:webHidden/>
-                <w:szCs w:val="24"/>
-              </w:rPr>
-              <w:instrText xml:space="preserve"> PAGEREF _Toc466215262 \h </w:instrText>
-            </w:r>
-            <w:r>
-              <w:rPr>
-                <w:noProof/>
-                <w:webHidden/>
-                <w:szCs w:val="24"/>
-              </w:rPr>
-            </w:r>
-            <w:r>
-              <w:rPr>
-                <w:noProof/>
-                <w:webHidden/>
-                <w:szCs w:val="24"/>
+              </w:rPr>
+              <w:instrText xml:space="preserve"> PAGEREF _Toc467884269 \h </w:instrText>
+            </w:r>
+            <w:r>
+              <w:rPr>
+                <w:noProof/>
+                <w:webHidden/>
+              </w:rPr>
+            </w:r>
+            <w:r>
+              <w:rPr>
+                <w:noProof/>
+                <w:webHidden/>
               </w:rPr>
               <w:fldChar w:fldCharType="separate"/>
             </w:r>
@@ -961,7 +947,6 @@
               <w:rPr>
                 <w:noProof/>
                 <w:webHidden/>
-                <w:szCs w:val="24"/>
               </w:rPr>
               <w:t>3</w:t>
             </w:r>
@@ -969,7 +954,356 @@
               <w:rPr>
                 <w:noProof/>
                 <w:webHidden/>
-                <w:szCs w:val="24"/>
+              </w:rPr>
+              <w:fldChar w:fldCharType="end"/>
+            </w:r>
+          </w:hyperlink>
+        </w:p>
+        <w:p>
+          <w:pPr>
+            <w:pStyle w:val="TOC2"/>
+            <w:tabs>
+              <w:tab w:val="right" w:leader="dot" w:pos="9062"/>
+            </w:tabs>
+            <w:rPr>
+              <w:rFonts w:eastAsiaTheme="minorEastAsia"/>
+              <w:noProof/>
+              <w:sz w:val="22"/>
+              <w:lang w:eastAsia="hu-HU"/>
+            </w:rPr>
+          </w:pPr>
+          <w:hyperlink w:anchor="_Toc467884270" w:history="1">
+            <w:r>
+              <w:rPr>
+                <w:rStyle w:val="Hyperlink"/>
+                <w:noProof/>
+              </w:rPr>
+              <w:t>2.1. Bemutatás</w:t>
+            </w:r>
+            <w:r>
+              <w:rPr>
+                <w:noProof/>
+                <w:webHidden/>
+              </w:rPr>
+              <w:tab/>
+            </w:r>
+            <w:r>
+              <w:rPr>
+                <w:noProof/>
+                <w:webHidden/>
+              </w:rPr>
+              <w:fldChar w:fldCharType="begin"/>
+            </w:r>
+            <w:r>
+              <w:rPr>
+                <w:noProof/>
+                <w:webHidden/>
+              </w:rPr>
+              <w:instrText xml:space="preserve"> PAGEREF _Toc467884270 \h </w:instrText>
+            </w:r>
+            <w:r>
+              <w:rPr>
+                <w:noProof/>
+                <w:webHidden/>
+              </w:rPr>
+            </w:r>
+            <w:r>
+              <w:rPr>
+                <w:noProof/>
+                <w:webHidden/>
+              </w:rPr>
+              <w:fldChar w:fldCharType="separate"/>
+            </w:r>
+            <w:r>
+              <w:rPr>
+                <w:noProof/>
+                <w:webHidden/>
+              </w:rPr>
+              <w:t>3</w:t>
+            </w:r>
+            <w:r>
+              <w:rPr>
+                <w:noProof/>
+                <w:webHidden/>
+              </w:rPr>
+              <w:fldChar w:fldCharType="end"/>
+            </w:r>
+          </w:hyperlink>
+        </w:p>
+        <w:p>
+          <w:pPr>
+            <w:pStyle w:val="TOC2"/>
+            <w:tabs>
+              <w:tab w:val="right" w:leader="dot" w:pos="9062"/>
+            </w:tabs>
+            <w:rPr>
+              <w:rFonts w:eastAsiaTheme="minorEastAsia"/>
+              <w:noProof/>
+              <w:sz w:val="22"/>
+              <w:lang w:eastAsia="hu-HU"/>
+            </w:rPr>
+          </w:pPr>
+          <w:hyperlink w:anchor="_Toc467884271" w:history="1">
+            <w:r>
+              <w:rPr>
+                <w:rStyle w:val="Hyperlink"/>
+                <w:noProof/>
+              </w:rPr>
+              <w:t>2.2. Telepítési útmutató</w:t>
+            </w:r>
+            <w:r>
+              <w:rPr>
+                <w:noProof/>
+                <w:webHidden/>
+              </w:rPr>
+              <w:tab/>
+            </w:r>
+            <w:r>
+              <w:rPr>
+                <w:noProof/>
+                <w:webHidden/>
+              </w:rPr>
+              <w:fldChar w:fldCharType="begin"/>
+            </w:r>
+            <w:r>
+              <w:rPr>
+                <w:noProof/>
+                <w:webHidden/>
+              </w:rPr>
+              <w:instrText xml:space="preserve"> PAGEREF _Toc467884271 \h </w:instrText>
+            </w:r>
+            <w:r>
+              <w:rPr>
+                <w:noProof/>
+                <w:webHidden/>
+              </w:rPr>
+            </w:r>
+            <w:r>
+              <w:rPr>
+                <w:noProof/>
+                <w:webHidden/>
+              </w:rPr>
+              <w:fldChar w:fldCharType="separate"/>
+            </w:r>
+            <w:r>
+              <w:rPr>
+                <w:noProof/>
+                <w:webHidden/>
+              </w:rPr>
+              <w:t>3</w:t>
+            </w:r>
+            <w:r>
+              <w:rPr>
+                <w:noProof/>
+                <w:webHidden/>
+              </w:rPr>
+              <w:fldChar w:fldCharType="end"/>
+            </w:r>
+          </w:hyperlink>
+        </w:p>
+        <w:p>
+          <w:pPr>
+            <w:pStyle w:val="TOC3"/>
+            <w:tabs>
+              <w:tab w:val="right" w:leader="dot" w:pos="9062"/>
+            </w:tabs>
+            <w:rPr>
+              <w:noProof/>
+            </w:rPr>
+          </w:pPr>
+          <w:hyperlink w:anchor="_Toc467884272" w:history="1">
+            <w:r>
+              <w:rPr>
+                <w:rStyle w:val="Hyperlink"/>
+                <w:noProof/>
+              </w:rPr>
+              <w:t>2.2.1 Rendszerkövetelmény</w:t>
+            </w:r>
+            <w:r>
+              <w:rPr>
+                <w:noProof/>
+                <w:webHidden/>
+              </w:rPr>
+              <w:tab/>
+            </w:r>
+            <w:r>
+              <w:rPr>
+                <w:noProof/>
+                <w:webHidden/>
+              </w:rPr>
+              <w:fldChar w:fldCharType="begin"/>
+            </w:r>
+            <w:r>
+              <w:rPr>
+                <w:noProof/>
+                <w:webHidden/>
+              </w:rPr>
+              <w:instrText xml:space="preserve"> PAGEREF _Toc467884272 \h </w:instrText>
+            </w:r>
+            <w:r>
+              <w:rPr>
+                <w:noProof/>
+                <w:webHidden/>
+              </w:rPr>
+            </w:r>
+            <w:r>
+              <w:rPr>
+                <w:noProof/>
+                <w:webHidden/>
+              </w:rPr>
+              <w:fldChar w:fldCharType="separate"/>
+            </w:r>
+            <w:r>
+              <w:rPr>
+                <w:noProof/>
+                <w:webHidden/>
+              </w:rPr>
+              <w:t>3</w:t>
+            </w:r>
+            <w:r>
+              <w:rPr>
+                <w:noProof/>
+                <w:webHidden/>
+              </w:rPr>
+              <w:fldChar w:fldCharType="end"/>
+            </w:r>
+          </w:hyperlink>
+        </w:p>
+        <w:p>
+          <w:pPr>
+            <w:pStyle w:val="TOC3"/>
+            <w:tabs>
+              <w:tab w:val="right" w:leader="dot" w:pos="9062"/>
+            </w:tabs>
+            <w:rPr>
+              <w:noProof/>
+            </w:rPr>
+          </w:pPr>
+          <w:hyperlink w:anchor="_Toc467884273" w:history="1">
+            <w:r>
+              <w:rPr>
+                <w:rStyle w:val="Hyperlink"/>
+                <w:rFonts w:cstheme="majorHAnsi"/>
+                <w:noProof/>
+              </w:rPr>
+              <w:t>2.2.2. Általános futtatási információk</w:t>
+            </w:r>
+            <w:r>
+              <w:rPr>
+                <w:noProof/>
+                <w:webHidden/>
+              </w:rPr>
+              <w:tab/>
+            </w:r>
+            <w:r>
+              <w:rPr>
+                <w:noProof/>
+                <w:webHidden/>
+              </w:rPr>
+              <w:fldChar w:fldCharType="begin"/>
+            </w:r>
+            <w:r>
+              <w:rPr>
+                <w:noProof/>
+                <w:webHidden/>
+              </w:rPr>
+              <w:instrText xml:space="preserve"> PAGEREF _Toc467884273 \h </w:instrText>
+            </w:r>
+            <w:r>
+              <w:rPr>
+                <w:noProof/>
+                <w:webHidden/>
+              </w:rPr>
+            </w:r>
+            <w:r>
+              <w:rPr>
+                <w:noProof/>
+                <w:webHidden/>
+              </w:rPr>
+              <w:fldChar w:fldCharType="separate"/>
+            </w:r>
+            <w:r>
+              <w:rPr>
+                <w:noProof/>
+                <w:webHidden/>
+              </w:rPr>
+              <w:t>4</w:t>
+            </w:r>
+            <w:r>
+              <w:rPr>
+                <w:noProof/>
+                <w:webHidden/>
+              </w:rPr>
+              <w:fldChar w:fldCharType="end"/>
+            </w:r>
+          </w:hyperlink>
+        </w:p>
+        <w:p>
+          <w:pPr>
+            <w:pStyle w:val="TOC2"/>
+            <w:tabs>
+              <w:tab w:val="right" w:leader="dot" w:pos="9062"/>
+            </w:tabs>
+            <w:rPr>
+              <w:rFonts w:eastAsiaTheme="minorEastAsia"/>
+              <w:noProof/>
+              <w:sz w:val="22"/>
+              <w:lang w:eastAsia="hu-HU"/>
+            </w:rPr>
+          </w:pPr>
+          <w:hyperlink w:anchor="_Toc467884274" w:history="1">
+            <w:r>
+              <w:rPr>
+                <w:rStyle w:val="Hyperlink"/>
+                <w:noProof/>
+              </w:rPr>
+              <w:t>2.3. Használati útmutató</w:t>
+            </w:r>
+            <w:r>
+              <w:rPr>
+                <w:noProof/>
+                <w:webHidden/>
+              </w:rPr>
+              <w:tab/>
+            </w:r>
+            <w:r>
+              <w:rPr>
+                <w:noProof/>
+                <w:webHidden/>
+              </w:rPr>
+              <w:fldChar w:fldCharType="begin"/>
+            </w:r>
+            <w:r>
+              <w:rPr>
+                <w:noProof/>
+                <w:webHidden/>
+              </w:rPr>
+              <w:instrText xml:space="preserve"> PAGEREF _Toc467884274 \h </w:instrText>
+            </w:r>
+            <w:r>
+              <w:rPr>
+                <w:noProof/>
+                <w:webHidden/>
+              </w:rPr>
+            </w:r>
+            <w:r>
+              <w:rPr>
+                <w:noProof/>
+                <w:webHidden/>
+              </w:rPr>
+              <w:fldChar w:fldCharType="separate"/>
+            </w:r>
+            <w:r>
+              <w:rPr>
+                <w:noProof/>
+                <w:webHidden/>
+              </w:rPr>
+              <w:t>4</w:t>
+            </w:r>
+            <w:r>
+              <w:rPr>
+                <w:noProof/>
+                <w:webHidden/>
               </w:rPr>
               <w:fldChar w:fldCharType="end"/>
             </w:r>
@@ -984,16 +1318,15 @@
             <w:rPr>
               <w:rFonts w:eastAsiaTheme="minorEastAsia"/>
               <w:noProof/>
-              <w:szCs w:val="24"/>
+              <w:sz w:val="22"/>
               <w:lang w:eastAsia="hu-HU"/>
             </w:rPr>
           </w:pPr>
-          <w:hyperlink w:anchor="_Toc466215263" w:history="1">
+          <w:hyperlink w:anchor="_Toc467884275" w:history="1">
             <w:r>
               <w:rPr>
                 <w:rStyle w:val="Hyperlink"/>
                 <w:noProof/>
-                <w:szCs w:val="24"/>
               </w:rPr>
               <w:t>3. Fejlesztői dokumentáció</w:t>
             </w:r>
@@ -1001,7 +1334,6 @@
               <w:rPr>
                 <w:noProof/>
                 <w:webHidden/>
-                <w:szCs w:val="24"/>
               </w:rPr>
               <w:tab/>
             </w:r>
@@ -1009,7 +1341,6 @@
               <w:rPr>
                 <w:noProof/>
                 <w:webHidden/>
-                <w:szCs w:val="24"/>
               </w:rPr>
               <w:fldChar w:fldCharType="begin"/>
             </w:r>
@@ -1017,22 +1348,19 @@
               <w:rPr>
                 <w:noProof/>
                 <w:webHidden/>
-                <w:szCs w:val="24"/>
-              </w:rPr>
-              <w:instrText xml:space="preserve"> PAGEREF _Toc466215263 \h </w:instrText>
-            </w:r>
-            <w:r>
-              <w:rPr>
-                <w:noProof/>
-                <w:webHidden/>
-                <w:szCs w:val="24"/>
-              </w:rPr>
-            </w:r>
-            <w:r>
-              <w:rPr>
-                <w:noProof/>
-                <w:webHidden/>
-                <w:szCs w:val="24"/>
+              </w:rPr>
+              <w:instrText xml:space="preserve"> PAGEREF _Toc467884275 \h </w:instrText>
+            </w:r>
+            <w:r>
+              <w:rPr>
+                <w:noProof/>
+                <w:webHidden/>
+              </w:rPr>
+            </w:r>
+            <w:r>
+              <w:rPr>
+                <w:noProof/>
+                <w:webHidden/>
               </w:rPr>
               <w:fldChar w:fldCharType="separate"/>
             </w:r>
@@ -1040,15 +1368,13 @@
               <w:rPr>
                 <w:noProof/>
                 <w:webHidden/>
-                <w:szCs w:val="24"/>
-              </w:rPr>
-              <w:t>4</w:t>
-            </w:r>
-            <w:r>
-              <w:rPr>
-                <w:noProof/>
-                <w:webHidden/>
-                <w:szCs w:val="24"/>
+              </w:rPr>
+              <w:t>5</w:t>
+            </w:r>
+            <w:r>
+              <w:rPr>
+                <w:noProof/>
+                <w:webHidden/>
               </w:rPr>
               <w:fldChar w:fldCharType="end"/>
             </w:r>
@@ -1063,16 +1389,15 @@
             <w:rPr>
               <w:rFonts w:eastAsiaTheme="minorEastAsia"/>
               <w:noProof/>
-              <w:szCs w:val="24"/>
+              <w:sz w:val="22"/>
               <w:lang w:eastAsia="hu-HU"/>
             </w:rPr>
           </w:pPr>
-          <w:hyperlink w:anchor="_Toc466215264" w:history="1">
+          <w:hyperlink w:anchor="_Toc467884276" w:history="1">
             <w:r>
               <w:rPr>
                 <w:rStyle w:val="Hyperlink"/>
                 <w:noProof/>
-                <w:szCs w:val="24"/>
               </w:rPr>
               <w:t>4. Irodalomjegyzék</w:t>
             </w:r>
@@ -1080,7 +1405,6 @@
               <w:rPr>
                 <w:noProof/>
                 <w:webHidden/>
-                <w:szCs w:val="24"/>
               </w:rPr>
               <w:tab/>
             </w:r>
@@ -1088,7 +1412,6 @@
               <w:rPr>
                 <w:noProof/>
                 <w:webHidden/>
-                <w:szCs w:val="24"/>
               </w:rPr>
               <w:fldChar w:fldCharType="begin"/>
             </w:r>
@@ -1096,22 +1419,19 @@
               <w:rPr>
                 <w:noProof/>
                 <w:webHidden/>
-                <w:szCs w:val="24"/>
-              </w:rPr>
-              <w:instrText xml:space="preserve"> PAGEREF _Toc466215264 \h </w:instrText>
-            </w:r>
-            <w:r>
-              <w:rPr>
-                <w:noProof/>
-                <w:webHidden/>
-                <w:szCs w:val="24"/>
-              </w:rPr>
-            </w:r>
-            <w:r>
-              <w:rPr>
-                <w:noProof/>
-                <w:webHidden/>
-                <w:szCs w:val="24"/>
+              </w:rPr>
+              <w:instrText xml:space="preserve"> PAGEREF _Toc467884276 \h </w:instrText>
+            </w:r>
+            <w:r>
+              <w:rPr>
+                <w:noProof/>
+                <w:webHidden/>
+              </w:rPr>
+            </w:r>
+            <w:r>
+              <w:rPr>
+                <w:noProof/>
+                <w:webHidden/>
               </w:rPr>
               <w:fldChar w:fldCharType="separate"/>
             </w:r>
@@ -1119,15 +1439,13 @@
               <w:rPr>
                 <w:noProof/>
                 <w:webHidden/>
-                <w:szCs w:val="24"/>
-              </w:rPr>
-              <w:t>5</w:t>
-            </w:r>
-            <w:r>
-              <w:rPr>
-                <w:noProof/>
-                <w:webHidden/>
-                <w:szCs w:val="24"/>
+              </w:rPr>
+              <w:t>6</w:t>
+            </w:r>
+            <w:r>
+              <w:rPr>
+                <w:noProof/>
+                <w:webHidden/>
               </w:rPr>
               <w:fldChar w:fldCharType="end"/>
             </w:r>
@@ -1158,13 +1476,25 @@
       <w:pPr>
         <w:pStyle w:val="Title"/>
         <w:outlineLvl w:val="0"/>
-      </w:pPr>
-      <w:bookmarkStart w:id="0" w:name="_Toc466215261"/>
-      <w:r>
+        <w:rPr>
+          <w:sz w:val="52"/>
+          <w:szCs w:val="52"/>
+        </w:rPr>
+      </w:pPr>
+      <w:bookmarkStart w:id="0" w:name="_Toc467884268"/>
+      <w:r>
+        <w:rPr>
+          <w:sz w:val="52"/>
+          <w:szCs w:val="52"/>
+        </w:rPr>
         <w:lastRenderedPageBreak/>
         <w:t xml:space="preserve">1. </w:t>
       </w:r>
       <w:r>
+        <w:rPr>
+          <w:sz w:val="52"/>
+          <w:szCs w:val="52"/>
+        </w:rPr>
         <w:t>Bevezetés</w:t>
       </w:r>
       <w:bookmarkEnd w:id="0"/>
@@ -1184,8 +1514,6 @@
       <w:r>
         <w:t>eszköz</w:t>
       </w:r>
-      <w:bookmarkStart w:id="1" w:name="_GoBack"/>
-      <w:bookmarkEnd w:id="1"/>
       <w:r>
         <w:t xml:space="preserve"> vesz körbe minket. </w:t>
       </w:r>
@@ -1207,7 +1535,19 @@
       </w:pPr>
       <w:r>
         <w:tab/>
-        <w:t>Ahogy haladunk a korral, a fiatalok egyre korábban találkoznak a számítógéppel, és veszik igénybe azt, hogy megalkossák az első programjukat. Mikor még én voltam általános iskolás informatikát csak a hetedik és nyolcadik évfolyamos diákoknak tanították. Ezek az órák inkább csak egy kis ízelítő</w:t>
+        <w:t>Ahogy haladunk a korral, a fiatalok egyre korábban találkoznak a számítógéppel, és veszik igénybe azt, hogy megalkossák az első programjukat. Mikor még én voltam általános iskolás</w:t>
+      </w:r>
+      <w:r>
+        <w:t>,</w:t>
+      </w:r>
+      <w:r>
+        <w:t xml:space="preserve"> informatikát csak a hetedik és nyolcadik évfolyamos diákoknak tanított</w:t>
+      </w:r>
+      <w:r>
+        <w:t>a</w:t>
+      </w:r>
+      <w:r>
+        <w:t>k. Ezek az órák inkább csak egy kis ízelítő</w:t>
       </w:r>
       <w:r>
         <w:t>k</w:t>
@@ -1282,7 +1622,13 @@
         <w:t xml:space="preserve">A programozást nem </w:t>
       </w:r>
       <w:r>
-        <w:t xml:space="preserve">lehet elég korán elkezdeni, ezért már sok nyelv és fejlesztő környezet jött létre, hogy segítse az ifjú fejlesztő, alkotó embereket. Magyarországon </w:t>
+        <w:t>lehet elég korán elkezdeni, ezért már sok nye</w:t>
+      </w:r>
+      <w:r>
+        <w:t>lv és fejlesztő</w:t>
+      </w:r>
+      <w:r>
+        <w:t xml:space="preserve">környezet jött létre, hogy segítse az ifjú fejlesztő, alkotó embereket. Magyarországon </w:t>
       </w:r>
       <w:r>
         <w:t xml:space="preserve">az </w:t>
@@ -1408,37 +1754,840 @@
       <w:pPr>
         <w:pStyle w:val="Title"/>
         <w:outlineLvl w:val="0"/>
-      </w:pPr>
-      <w:bookmarkStart w:id="2" w:name="_Toc466215262"/>
-      <w:r>
+        <w:rPr>
+          <w:sz w:val="52"/>
+          <w:szCs w:val="52"/>
+        </w:rPr>
+      </w:pPr>
+      <w:bookmarkStart w:id="1" w:name="_Toc467884269"/>
+      <w:r>
+        <w:rPr>
+          <w:sz w:val="52"/>
+          <w:szCs w:val="52"/>
+        </w:rPr>
         <w:lastRenderedPageBreak/>
         <w:t xml:space="preserve">2. </w:t>
       </w:r>
       <w:r>
+        <w:rPr>
+          <w:sz w:val="52"/>
+          <w:szCs w:val="52"/>
+        </w:rPr>
         <w:t>Felhasználói dokumentáció</w:t>
       </w:r>
-      <w:bookmarkEnd w:id="2"/>
+      <w:bookmarkEnd w:id="1"/>
     </w:p>
     <w:p/>
     <w:p>
-      <w:r>
-        <w:br w:type="page"/>
-      </w:r>
+      <w:pPr>
+        <w:pStyle w:val="Heading2"/>
+        <w:rPr>
+          <w:color w:val="auto"/>
+          <w:sz w:val="48"/>
+          <w:szCs w:val="48"/>
+        </w:rPr>
+      </w:pPr>
+      <w:bookmarkStart w:id="2" w:name="_Toc467884270"/>
+      <w:r>
+        <w:rPr>
+          <w:color w:val="auto"/>
+          <w:sz w:val="48"/>
+          <w:szCs w:val="48"/>
+        </w:rPr>
+        <w:t>2.1. Bemutatás</w:t>
+      </w:r>
+      <w:bookmarkEnd w:id="2"/>
     </w:p>
     <w:p>
+      <w:r>
+        <w:tab/>
+      </w:r>
+    </w:p>
+    <w:p>
+      <w:pPr>
+        <w:jc w:val="both"/>
+      </w:pPr>
+      <w:r>
+        <w:tab/>
+        <w:t>A p</w:t>
+      </w:r>
+      <w:r>
+        <w:t>rogram</w:t>
+      </w:r>
+      <w:r>
+        <w:t xml:space="preserve"> </w:t>
+      </w:r>
+      <w:r>
+        <w:t>egy egyszerűsített fejlesztőkörnyezet, ami az óvodás gyerekeknek lett kialakítva, hogy megismerkedjenek a Logo nyel</w:t>
+      </w:r>
+      <w:r>
+        <w:t>v</w:t>
+      </w:r>
+      <w:r>
+        <w:t xml:space="preserve">vel. Fontosabb nyelvi elemek a Comenius Logo programban is megtalálhatóak. Továbbá a Python </w:t>
+      </w:r>
+      <w:proofErr w:type="spellStart"/>
+      <w:r>
+        <w:t>Turtle</w:t>
+      </w:r>
+      <w:proofErr w:type="spellEnd"/>
+      <w:r>
+        <w:t xml:space="preserve"> csomagjában található parancsok közül is van pár elkészítve. A program fő célja, hogy a gyerekek megbarátkozzanak a programozással. E</w:t>
+      </w:r>
+      <w:r>
+        <w:t>nnek</w:t>
+      </w:r>
+      <w:r>
+        <w:t xml:space="preserve"> érdekében csak a legegyszerűbb</w:t>
+      </w:r>
+      <w:r>
+        <w:t>,</w:t>
+      </w:r>
+      <w:r>
+        <w:t xml:space="preserve"> ám </w:t>
+      </w:r>
+      <w:r>
+        <w:t>fontos alapelveket mutatom be.</w:t>
+      </w:r>
+    </w:p>
+    <w:p>
+      <w:pPr>
+        <w:jc w:val="both"/>
+      </w:pPr>
+      <w:r>
+        <w:tab/>
+        <w:t>A Log</w:t>
+      </w:r>
+      <w:r>
+        <w:t>o</w:t>
+      </w:r>
+      <w:r>
+        <w:t xml:space="preserve"> rész csak a rajzolásért felel. A másik alapköve a programnak a vizuális </w:t>
+      </w:r>
+      <w:proofErr w:type="spellStart"/>
+      <w:r>
+        <w:t>progra-mozás</w:t>
+      </w:r>
+      <w:proofErr w:type="spellEnd"/>
+      <w:r>
+        <w:t xml:space="preserve">. Tanítóprogramok között akadnak nagyon jó példák erre. Az egyik széleskörűen elterjedt program a </w:t>
+      </w:r>
+      <w:proofErr w:type="spellStart"/>
+      <w:r>
+        <w:t>Scratch</w:t>
+      </w:r>
+      <w:proofErr w:type="spellEnd"/>
+      <w:r>
+        <w:t xml:space="preserve">. A </w:t>
+      </w:r>
+      <w:proofErr w:type="spellStart"/>
+      <w:r>
+        <w:t>Scratch</w:t>
+      </w:r>
+      <w:proofErr w:type="spellEnd"/>
+      <w:r>
+        <w:t xml:space="preserve"> egyszerű alaputasítás készletet használ</w:t>
+      </w:r>
+      <w:r>
+        <w:t>, kódját pedig vizuális blokkokból lehet összerakni. Ezek az utasítások szövegesen vannak leírva a felhasználónak. H</w:t>
+      </w:r>
+      <w:r>
+        <w:t xml:space="preserve">asonló parancsok kategóriánként vannak csoportosítva. Különböző </w:t>
+      </w:r>
+      <w:proofErr w:type="spellStart"/>
+      <w:r>
+        <w:t>kate</w:t>
+      </w:r>
+      <w:r>
+        <w:t>-</w:t>
+      </w:r>
+      <w:r>
+        <w:t>góriák</w:t>
+      </w:r>
+      <w:proofErr w:type="spellEnd"/>
+      <w:r>
+        <w:t xml:space="preserve"> különböző színűek, így ránézésre is látható a program működésének alapötlete.</w:t>
+      </w:r>
+      <w:r>
+        <w:t xml:space="preserve"> </w:t>
+      </w:r>
+    </w:p>
+    <w:p>
+      <w:pPr>
+        <w:ind w:firstLine="708"/>
+        <w:jc w:val="both"/>
+      </w:pPr>
+      <w:r>
+        <w:t xml:space="preserve">A megvalósított programom is ezt az alapelvet követi, a parancsok blokkokból összeállíthatóak. Számomra a cél az volt, hogy óvodás gyerekeknek is élvezhető és játékos legyen a program. Mivel még nem tudnak olvasni ilyen idősen a gyerekek, </w:t>
+      </w:r>
+      <w:r>
+        <w:t>ezért a szöveges parancs blokkok</w:t>
+      </w:r>
+      <w:r>
+        <w:t xml:space="preserve"> nem voltak meglelőek a számomra kitűzött cél</w:t>
+      </w:r>
+      <w:r>
+        <w:t xml:space="preserve"> eléréséhez</w:t>
+      </w:r>
+      <w:r>
+        <w:t xml:space="preserve">. </w:t>
+      </w:r>
+      <w:r>
+        <w:t>Ezért lettek a különböző függvények egy</w:t>
+      </w:r>
+      <w:r>
+        <w:t>-egy</w:t>
+      </w:r>
+      <w:r>
+        <w:t xml:space="preserve"> képpel jelölve. </w:t>
+      </w:r>
+      <w:r>
+        <w:t xml:space="preserve">A másik kihívást a programmal való interakció jelentette. Ekkor jön képbe a Logo nyelv, ahol egy rajzolótábla áll rendelkezésünkre, és ezzel </w:t>
+      </w:r>
+      <w:r>
+        <w:t xml:space="preserve">tud visszajelezni </w:t>
+      </w:r>
+      <w:r>
+        <w:t>a program</w:t>
+      </w:r>
+      <w:r>
+        <w:t xml:space="preserve"> </w:t>
+      </w:r>
+      <w:r>
+        <w:t>a felhasználó felé</w:t>
+      </w:r>
+      <w:r>
+        <w:t xml:space="preserve">. </w:t>
+      </w:r>
+    </w:p>
+    <w:p>
+      <w:pPr>
+        <w:pStyle w:val="Heading2"/>
+        <w:rPr>
+          <w:color w:val="auto"/>
+          <w:sz w:val="48"/>
+          <w:szCs w:val="48"/>
+        </w:rPr>
+      </w:pPr>
+      <w:bookmarkStart w:id="3" w:name="_Toc467884271"/>
+      <w:r>
+        <w:rPr>
+          <w:color w:val="auto"/>
+          <w:sz w:val="48"/>
+          <w:szCs w:val="48"/>
+        </w:rPr>
+        <w:t>2</w:t>
+      </w:r>
+      <w:r>
+        <w:rPr>
+          <w:color w:val="auto"/>
+          <w:sz w:val="48"/>
+          <w:szCs w:val="48"/>
+        </w:rPr>
+        <w:t>.2</w:t>
+      </w:r>
+      <w:r>
+        <w:rPr>
+          <w:color w:val="auto"/>
+          <w:sz w:val="48"/>
+          <w:szCs w:val="48"/>
+        </w:rPr>
+        <w:t xml:space="preserve">. </w:t>
+      </w:r>
+      <w:r>
+        <w:rPr>
+          <w:color w:val="auto"/>
+          <w:sz w:val="48"/>
+          <w:szCs w:val="48"/>
+        </w:rPr>
+        <w:t>Telepítési útmutató</w:t>
+      </w:r>
+      <w:bookmarkEnd w:id="3"/>
+    </w:p>
+    <w:p/>
+    <w:p>
+      <w:pPr>
+        <w:pStyle w:val="Heading3"/>
+        <w:rPr>
+          <w:color w:val="auto"/>
+          <w:sz w:val="40"/>
+          <w:szCs w:val="40"/>
+        </w:rPr>
+      </w:pPr>
+      <w:bookmarkStart w:id="4" w:name="_Toc467884272"/>
+      <w:r>
+        <w:rPr>
+          <w:color w:val="auto"/>
+          <w:sz w:val="40"/>
+          <w:szCs w:val="40"/>
+        </w:rPr>
+        <w:t>2.2.1</w:t>
+      </w:r>
+      <w:r>
+        <w:rPr>
+          <w:color w:val="auto"/>
+          <w:sz w:val="40"/>
+          <w:szCs w:val="40"/>
+        </w:rPr>
+        <w:t xml:space="preserve"> Rendszerkövetelmény</w:t>
+      </w:r>
+      <w:bookmarkEnd w:id="4"/>
+    </w:p>
+    <w:p/>
+    <w:tbl>
+      <w:tblPr>
+        <w:tblStyle w:val="TableGrid"/>
+        <w:tblW w:w="0" w:type="auto"/>
+        <w:tblInd w:w="720" w:type="dxa"/>
+        <w:tblLook w:val="04A0" w:firstRow="1" w:lastRow="0" w:firstColumn="1" w:lastColumn="0" w:noHBand="0" w:noVBand="1"/>
+      </w:tblPr>
+      <w:tblGrid>
+        <w:gridCol w:w="2797"/>
+        <w:gridCol w:w="2786"/>
+        <w:gridCol w:w="2764"/>
+      </w:tblGrid>
+      <w:tr>
+        <w:tc>
+          <w:tcPr>
+            <w:tcW w:w="2797" w:type="dxa"/>
+            <w:tcBorders>
+              <w:top w:val="nil"/>
+              <w:left w:val="nil"/>
+            </w:tcBorders>
+          </w:tcPr>
+          <w:p>
+            <w:pPr>
+              <w:pStyle w:val="ListParagraph"/>
+              <w:ind w:left="0"/>
+            </w:pPr>
+          </w:p>
+        </w:tc>
+        <w:tc>
+          <w:tcPr>
+            <w:tcW w:w="2786" w:type="dxa"/>
+          </w:tcPr>
+          <w:p>
+            <w:pPr>
+              <w:pStyle w:val="ListParagraph"/>
+              <w:ind w:left="0"/>
+            </w:pPr>
+            <w:r>
+              <w:t>Minimum</w:t>
+            </w:r>
+          </w:p>
+        </w:tc>
+        <w:tc>
+          <w:tcPr>
+            <w:tcW w:w="2764" w:type="dxa"/>
+          </w:tcPr>
+          <w:p>
+            <w:pPr>
+              <w:pStyle w:val="ListParagraph"/>
+              <w:ind w:left="0"/>
+            </w:pPr>
+            <w:r>
+              <w:t>Ajánlott</w:t>
+            </w:r>
+          </w:p>
+        </w:tc>
+      </w:tr>
+      <w:tr>
+        <w:tc>
+          <w:tcPr>
+            <w:tcW w:w="2797" w:type="dxa"/>
+          </w:tcPr>
+          <w:p>
+            <w:pPr>
+              <w:pStyle w:val="ListParagraph"/>
+              <w:ind w:left="0"/>
+            </w:pPr>
+            <w:r>
+              <w:t>Rendszer</w:t>
+            </w:r>
+          </w:p>
+        </w:tc>
+        <w:tc>
+          <w:tcPr>
+            <w:tcW w:w="5550" w:type="dxa"/>
+            <w:gridSpan w:val="2"/>
+          </w:tcPr>
+          <w:p>
+            <w:pPr>
+              <w:pStyle w:val="ListParagraph"/>
+              <w:tabs>
+                <w:tab w:val="left" w:pos="4110"/>
+              </w:tabs>
+              <w:ind w:left="0"/>
+              <w:jc w:val="center"/>
+            </w:pPr>
+            <w:r>
+              <w:t xml:space="preserve">Windows 7, 8, 10, Linux, </w:t>
+            </w:r>
+            <w:proofErr w:type="spellStart"/>
+            <w:r>
+              <w:t>MacOS</w:t>
+            </w:r>
+            <w:proofErr w:type="spellEnd"/>
+            <w:r>
+              <w:t xml:space="preserve"> (OSX)</w:t>
+            </w:r>
+          </w:p>
+        </w:tc>
+      </w:tr>
+      <w:tr>
+        <w:tc>
+          <w:tcPr>
+            <w:tcW w:w="2797" w:type="dxa"/>
+          </w:tcPr>
+          <w:p>
+            <w:pPr>
+              <w:pStyle w:val="ListParagraph"/>
+              <w:ind w:left="0"/>
+            </w:pPr>
+            <w:r>
+              <w:t>Processzor</w:t>
+            </w:r>
+          </w:p>
+        </w:tc>
+        <w:tc>
+          <w:tcPr>
+            <w:tcW w:w="2786" w:type="dxa"/>
+          </w:tcPr>
+          <w:p>
+            <w:pPr>
+              <w:pStyle w:val="ListParagraph"/>
+              <w:ind w:left="0"/>
+            </w:pPr>
+            <w:r>
+              <w:t>1 x 900 MHz</w:t>
+            </w:r>
+          </w:p>
+        </w:tc>
+        <w:tc>
+          <w:tcPr>
+            <w:tcW w:w="2764" w:type="dxa"/>
+          </w:tcPr>
+          <w:p>
+            <w:pPr>
+              <w:pStyle w:val="ListParagraph"/>
+              <w:ind w:left="0"/>
+            </w:pPr>
+            <w:r>
+              <w:t xml:space="preserve">1 x 3.50 </w:t>
+            </w:r>
+            <w:proofErr w:type="spellStart"/>
+            <w:r>
+              <w:t>GHz</w:t>
+            </w:r>
+            <w:proofErr w:type="spellEnd"/>
+            <w:r>
+              <w:t xml:space="preserve"> </w:t>
+            </w:r>
+          </w:p>
+        </w:tc>
+      </w:tr>
+      <w:tr>
+        <w:tc>
+          <w:tcPr>
+            <w:tcW w:w="2797" w:type="dxa"/>
+          </w:tcPr>
+          <w:p>
+            <w:pPr>
+              <w:pStyle w:val="ListParagraph"/>
+              <w:ind w:left="0"/>
+            </w:pPr>
+            <w:r>
+              <w:t>Tárhely</w:t>
+            </w:r>
+          </w:p>
+        </w:tc>
+        <w:tc>
+          <w:tcPr>
+            <w:tcW w:w="5550" w:type="dxa"/>
+            <w:gridSpan w:val="2"/>
+          </w:tcPr>
+          <w:p>
+            <w:pPr>
+              <w:pStyle w:val="ListParagraph"/>
+              <w:ind w:left="0"/>
+              <w:jc w:val="center"/>
+            </w:pPr>
+            <w:r>
+              <w:t>30MB</w:t>
+            </w:r>
+          </w:p>
+        </w:tc>
+      </w:tr>
+      <w:tr>
+        <w:tc>
+          <w:tcPr>
+            <w:tcW w:w="2797" w:type="dxa"/>
+          </w:tcPr>
+          <w:p>
+            <w:pPr>
+              <w:pStyle w:val="ListParagraph"/>
+              <w:ind w:left="0"/>
+            </w:pPr>
+            <w:r>
+              <w:t>Felbontás</w:t>
+            </w:r>
+          </w:p>
+        </w:tc>
+        <w:tc>
+          <w:tcPr>
+            <w:tcW w:w="2786" w:type="dxa"/>
+          </w:tcPr>
+          <w:p>
+            <w:pPr>
+              <w:pStyle w:val="ListParagraph"/>
+              <w:ind w:left="0"/>
+            </w:pPr>
+            <w:r>
+              <w:t>1360 x 768</w:t>
+            </w:r>
+          </w:p>
+        </w:tc>
+        <w:tc>
+          <w:tcPr>
+            <w:tcW w:w="2764" w:type="dxa"/>
+          </w:tcPr>
+          <w:p>
+            <w:pPr>
+              <w:pStyle w:val="ListParagraph"/>
+              <w:ind w:left="0"/>
+            </w:pPr>
+            <w:r>
+              <w:t>1920 x 1080</w:t>
+            </w:r>
+          </w:p>
+        </w:tc>
+      </w:tr>
+      <w:tr>
+        <w:tc>
+          <w:tcPr>
+            <w:tcW w:w="2797" w:type="dxa"/>
+          </w:tcPr>
+          <w:p>
+            <w:pPr>
+              <w:pStyle w:val="ListParagraph"/>
+              <w:ind w:left="0"/>
+            </w:pPr>
+            <w:r>
+              <w:t>Bemenet</w:t>
+            </w:r>
+          </w:p>
+        </w:tc>
+        <w:tc>
+          <w:tcPr>
+            <w:tcW w:w="5550" w:type="dxa"/>
+            <w:gridSpan w:val="2"/>
+          </w:tcPr>
+          <w:p>
+            <w:pPr>
+              <w:pStyle w:val="ListParagraph"/>
+              <w:ind w:left="0"/>
+              <w:jc w:val="center"/>
+            </w:pPr>
+            <w:r>
+              <w:t>Egér vagy</w:t>
+            </w:r>
+            <w:r>
+              <w:t xml:space="preserve"> </w:t>
+            </w:r>
+            <w:proofErr w:type="spellStart"/>
+            <w:r>
+              <w:t>touchpad</w:t>
+            </w:r>
+            <w:proofErr w:type="spellEnd"/>
+            <w:r>
+              <w:t>, billentyűzet</w:t>
+            </w:r>
+          </w:p>
+        </w:tc>
+      </w:tr>
+    </w:tbl>
+    <w:p/>
+    <w:p>
+      <w:r>
+        <w:br w:type="page"/>
+      </w:r>
+    </w:p>
+    <w:p/>
+    <w:p>
+      <w:pPr>
+        <w:pStyle w:val="Heading3"/>
+        <w:rPr>
+          <w:rFonts w:cstheme="majorHAnsi"/>
+          <w:color w:val="auto"/>
+          <w:sz w:val="40"/>
+          <w:szCs w:val="40"/>
+        </w:rPr>
+      </w:pPr>
+      <w:bookmarkStart w:id="5" w:name="_Toc467884273"/>
+      <w:r>
+        <w:rPr>
+          <w:rFonts w:cstheme="majorHAnsi"/>
+          <w:color w:val="auto"/>
+          <w:sz w:val="40"/>
+          <w:szCs w:val="40"/>
+        </w:rPr>
+        <w:t>2.2.2. Általános futtatási információk</w:t>
+      </w:r>
+      <w:bookmarkEnd w:id="5"/>
+    </w:p>
+    <w:p/>
+    <w:p>
+      <w:pPr>
+        <w:jc w:val="both"/>
+      </w:pPr>
+      <w:r>
+        <w:tab/>
+        <w:t>A Pytho</w:t>
+      </w:r>
+      <w:r>
+        <w:t xml:space="preserve">n nyelv sajátossága miatt, ajánlott a forráskódból futtatni direkt. Ezzel </w:t>
+      </w:r>
+      <w:proofErr w:type="spellStart"/>
+      <w:r>
+        <w:t>bizto-sítjuk</w:t>
+      </w:r>
+      <w:proofErr w:type="spellEnd"/>
+      <w:r>
+        <w:t xml:space="preserve"> az összes függőséget a futáshoz, továbbá így lehetőségünk van legtöbb rendszeren futtatni a programot.</w:t>
+      </w:r>
+      <w:r>
+        <w:t xml:space="preserve"> A pontos leírása ennek a fejlesztői dokumentációban található meg.</w:t>
+      </w:r>
+    </w:p>
+    <w:p>
+      <w:pPr>
+        <w:jc w:val="both"/>
+      </w:pPr>
+      <w:r>
+        <w:tab/>
+        <w:t xml:space="preserve">Másik lehetőség, hogy </w:t>
+      </w:r>
+      <w:r>
+        <w:t>az</w:t>
+      </w:r>
+      <w:r>
+        <w:t xml:space="preserve"> előre lefordított programot használjuk. Ennek előnye az</w:t>
+      </w:r>
+      <w:r>
+        <w:t>, hogy</w:t>
+      </w:r>
+      <w:r>
+        <w:t xml:space="preserve"> egyszerűen tudjuk futtatni. Ellenben itt biztosítani kell a program futásához szükséges </w:t>
+      </w:r>
+      <w:r>
+        <w:t xml:space="preserve">csomagokat. </w:t>
+      </w:r>
+    </w:p>
+    <w:p>
+      <w:pPr>
+        <w:pStyle w:val="ListParagraph"/>
+        <w:numPr>
+          <w:ilvl w:val="0"/>
+          <w:numId w:val="3"/>
+        </w:numPr>
+        <w:jc w:val="both"/>
+      </w:pPr>
+      <w:r>
+        <w:t xml:space="preserve">Windows rendszer alatt nincs külön </w:t>
+      </w:r>
+      <w:r>
+        <w:rPr>
+          <w:highlight w:val="yellow"/>
+        </w:rPr>
+        <w:t>munkánk</w:t>
+      </w:r>
+      <w:r>
+        <w:rPr>
+          <w:highlight w:val="yellow"/>
+        </w:rPr>
+        <w:t>/dolgunk</w:t>
+      </w:r>
+      <w:bookmarkStart w:id="6" w:name="_GoBack"/>
+      <w:bookmarkEnd w:id="6"/>
+      <w:r>
+        <w:t>, mivel ez az egyetlen rendszer, ami tartalmazza az összes szükséges fájlt.</w:t>
+      </w:r>
+    </w:p>
+    <w:p>
+      <w:pPr>
+        <w:pStyle w:val="ListParagraph"/>
+        <w:numPr>
+          <w:ilvl w:val="0"/>
+          <w:numId w:val="3"/>
+        </w:numPr>
+        <w:jc w:val="both"/>
+      </w:pPr>
+      <w:r>
+        <w:t>Linux Mint</w:t>
+      </w:r>
+      <w:r>
+        <w:t xml:space="preserve"> 17.3</w:t>
+      </w:r>
+      <w:r>
+        <w:t xml:space="preserve"> alatt fordítottam a kódomat, és az alatt teszteltem is</w:t>
+      </w:r>
+      <w:r>
+        <w:t xml:space="preserve">. Ott minden rendben volt. Ám mivel Linuxok között hatalmas különbség lehet, ezért ha hiba lép fel ajánlott rákeresni a hibaüzenetre interneten. Feltételezhető hibák lehetnek, hogy nincs SDL telepítve, és </w:t>
+      </w:r>
+      <w:proofErr w:type="spellStart"/>
+      <w:r>
+        <w:t>SDL-hez</w:t>
+      </w:r>
+      <w:proofErr w:type="spellEnd"/>
+      <w:r>
+        <w:t xml:space="preserve"> tartozó különböző könyvtárak. Amik gyorsan beszerezhetőek. Másik fontos követelmény, ami hiányozhat</w:t>
+      </w:r>
+      <w:r>
+        <w:t>,</w:t>
+      </w:r>
+      <w:r>
+        <w:t xml:space="preserve"> az a képfeldolgozó modul egyik szükséges követelménye a „</w:t>
+      </w:r>
+      <w:proofErr w:type="spellStart"/>
+      <w:r>
+        <w:t>Libpng</w:t>
+      </w:r>
+      <w:proofErr w:type="spellEnd"/>
+      <w:r>
+        <w:t>”. Ezt is könnyen letölthető.</w:t>
+      </w:r>
+    </w:p>
+    <w:p>
+      <w:pPr>
+        <w:pStyle w:val="ListParagraph"/>
+        <w:numPr>
+          <w:ilvl w:val="0"/>
+          <w:numId w:val="3"/>
+        </w:numPr>
+        <w:jc w:val="both"/>
+      </w:pPr>
+      <w:proofErr w:type="spellStart"/>
+      <w:r>
+        <w:t>MacOS</w:t>
+      </w:r>
+      <w:proofErr w:type="spellEnd"/>
+      <w:r>
+        <w:t xml:space="preserve"> alatt sok dologra szükség van</w:t>
+      </w:r>
+      <w:r>
+        <w:t xml:space="preserve">. </w:t>
+      </w:r>
+      <w:r>
+        <w:t>A felhasznált irodalomban megtalálható a következő helyen</w:t>
+      </w:r>
+      <w:r>
+        <w:t xml:space="preserve"> egy link ahol a szükséges könyvtárakat sorolják fel</w:t>
+      </w:r>
+      <w:r>
+        <w:t>.</w:t>
+      </w:r>
+      <w:r>
+        <w:t xml:space="preserve"> </w:t>
+      </w:r>
+      <w:r>
+        <w:rPr>
+          <w:lang w:val="en-US"/>
+        </w:rPr>
+        <w:fldChar w:fldCharType="begin"/>
+      </w:r>
+      <w:r>
+        <w:instrText xml:space="preserve"> REF MacOS_SDL_Fix \h </w:instrText>
+      </w:r>
+      <w:r>
+        <w:rPr>
+          <w:lang w:val="en-US"/>
+        </w:rPr>
+      </w:r>
+      <w:r>
+        <w:rPr>
+          <w:lang w:val="en-US"/>
+        </w:rPr>
+        <w:fldChar w:fldCharType="separate"/>
+      </w:r>
+      <w:r>
+        <w:t xml:space="preserve">[1] </w:t>
+      </w:r>
+      <w:r>
+        <w:rPr>
+          <w:lang w:val="en-US"/>
+        </w:rPr>
+        <w:fldChar w:fldCharType="end"/>
+      </w:r>
+    </w:p>
+    <w:p/>
+    <w:p>
+      <w:pPr>
+        <w:pStyle w:val="Heading2"/>
+        <w:rPr>
+          <w:sz w:val="40"/>
+          <w:szCs w:val="40"/>
+        </w:rPr>
+      </w:pPr>
+      <w:bookmarkStart w:id="7" w:name="_Toc467884274"/>
+      <w:r>
+        <w:rPr>
+          <w:color w:val="auto"/>
+          <w:sz w:val="40"/>
+          <w:szCs w:val="40"/>
+        </w:rPr>
+        <w:t>2.</w:t>
+      </w:r>
+      <w:r>
+        <w:rPr>
+          <w:color w:val="auto"/>
+          <w:sz w:val="40"/>
+          <w:szCs w:val="40"/>
+        </w:rPr>
+        <w:t>3</w:t>
+      </w:r>
+      <w:r>
+        <w:rPr>
+          <w:color w:val="auto"/>
+          <w:sz w:val="40"/>
+          <w:szCs w:val="40"/>
+        </w:rPr>
+        <w:t>. Használati útmutató</w:t>
+      </w:r>
+      <w:bookmarkEnd w:id="7"/>
+      <w:r>
+        <w:rPr>
+          <w:sz w:val="40"/>
+          <w:szCs w:val="40"/>
+        </w:rPr>
+        <w:br w:type="page"/>
+      </w:r>
+    </w:p>
+    <w:p>
       <w:pPr>
         <w:pStyle w:val="Title"/>
         <w:outlineLvl w:val="0"/>
-      </w:pPr>
-      <w:bookmarkStart w:id="3" w:name="_Toc466215263"/>
-      <w:r>
+        <w:rPr>
+          <w:sz w:val="52"/>
+          <w:szCs w:val="52"/>
+        </w:rPr>
+      </w:pPr>
+      <w:bookmarkStart w:id="8" w:name="_Toc467884275"/>
+      <w:r>
+        <w:rPr>
+          <w:sz w:val="52"/>
+          <w:szCs w:val="52"/>
+        </w:rPr>
         <w:lastRenderedPageBreak/>
         <w:t xml:space="preserve">3. </w:t>
       </w:r>
       <w:r>
+        <w:rPr>
+          <w:sz w:val="52"/>
+          <w:szCs w:val="52"/>
+        </w:rPr>
         <w:t>Fejlesztői dokumentáció</w:t>
       </w:r>
-      <w:bookmarkEnd w:id="3"/>
+      <w:bookmarkEnd w:id="8"/>
     </w:p>
     <w:p/>
     <w:p>
@@ -1459,16 +2608,28 @@
       <w:pPr>
         <w:pStyle w:val="Title"/>
         <w:outlineLvl w:val="0"/>
-      </w:pPr>
-      <w:bookmarkStart w:id="4" w:name="_Toc466215264"/>
-      <w:r>
+        <w:rPr>
+          <w:sz w:val="52"/>
+          <w:szCs w:val="52"/>
+        </w:rPr>
+      </w:pPr>
+      <w:bookmarkStart w:id="9" w:name="_Toc467884276"/>
+      <w:r>
+        <w:rPr>
+          <w:sz w:val="52"/>
+          <w:szCs w:val="52"/>
+        </w:rPr>
         <w:lastRenderedPageBreak/>
         <w:t xml:space="preserve">4. </w:t>
       </w:r>
       <w:r>
+        <w:rPr>
+          <w:sz w:val="52"/>
+          <w:szCs w:val="52"/>
+        </w:rPr>
         <w:t>Irodalomjegyzék</w:t>
       </w:r>
-      <w:bookmarkEnd w:id="4"/>
+      <w:bookmarkEnd w:id="9"/>
     </w:p>
     <w:p>
       <w:r>
@@ -1535,8 +2696,133 @@
         <w:t>ISBN-963-9637-13-0</w:t>
       </w:r>
     </w:p>
+    <w:p>
+      <w:r>
+        <w:rPr>
+          <w:lang w:val="en-US"/>
+        </w:rPr>
+        <w:t xml:space="preserve">[] </w:t>
+      </w:r>
+      <w:hyperlink r:id="rId9" w:history="1">
+        <w:r>
+          <w:rPr>
+            <w:rStyle w:val="Hyperlink"/>
+            <w:lang w:val="en-US"/>
+          </w:rPr>
+          <w:t>https://docs.python.org/2.7/</w:t>
+        </w:r>
+      </w:hyperlink>
+      <w:r>
+        <w:rPr>
+          <w:lang w:val="en-US"/>
+        </w:rPr>
+        <w:t xml:space="preserve"> , Python </w:t>
+      </w:r>
+      <w:r>
+        <w:t>dokumentáció</w:t>
+      </w:r>
+    </w:p>
+    <w:p>
+      <w:r>
+        <w:t>[]</w:t>
+      </w:r>
+      <w:r>
+        <w:t xml:space="preserve"> </w:t>
+      </w:r>
+      <w:hyperlink r:id="rId10" w:history="1">
+        <w:r>
+          <w:rPr>
+            <w:rStyle w:val="Hyperlink"/>
+          </w:rPr>
+          <w:t>http://</w:t>
+        </w:r>
+        <w:proofErr w:type="gramStart"/>
+        <w:r>
+          <w:rPr>
+            <w:rStyle w:val="Hyperlink"/>
+          </w:rPr>
+          <w:t>effbot.org/</w:t>
+        </w:r>
+      </w:hyperlink>
+      <w:r>
+        <w:t xml:space="preserve"> ,</w:t>
+      </w:r>
+      <w:proofErr w:type="gramEnd"/>
+      <w:r>
+        <w:t xml:space="preserve"> PIL és </w:t>
+      </w:r>
+      <w:proofErr w:type="spellStart"/>
+      <w:r>
+        <w:t>Tkinter</w:t>
+      </w:r>
+      <w:proofErr w:type="spellEnd"/>
+      <w:r>
+        <w:t xml:space="preserve"> segédanyag</w:t>
+      </w:r>
+    </w:p>
+    <w:p>
+      <w:r>
+        <w:t xml:space="preserve">[] </w:t>
+      </w:r>
+      <w:hyperlink r:id="rId11" w:history="1">
+        <w:r>
+          <w:rPr>
+            <w:rStyle w:val="Hyperlink"/>
+          </w:rPr>
+          <w:t>http://</w:t>
+        </w:r>
+        <w:proofErr w:type="gramStart"/>
+        <w:r>
+          <w:rPr>
+            <w:rStyle w:val="Hyperlink"/>
+          </w:rPr>
+          <w:t>www.pygame.org/docs/</w:t>
+        </w:r>
+      </w:hyperlink>
+      <w:r>
+        <w:t xml:space="preserve"> ,</w:t>
+      </w:r>
+      <w:proofErr w:type="gramEnd"/>
+      <w:r>
+        <w:t xml:space="preserve"> </w:t>
+      </w:r>
+      <w:proofErr w:type="spellStart"/>
+      <w:r>
+        <w:t>Pygame</w:t>
+      </w:r>
+      <w:proofErr w:type="spellEnd"/>
+      <w:r>
+        <w:t xml:space="preserve"> dokumentáció</w:t>
+      </w:r>
+    </w:p>
+    <w:p>
+      <w:bookmarkStart w:id="10" w:name="MacOS_SDL_Fix"/>
+      <w:r>
+        <w:t xml:space="preserve">[1] </w:t>
+      </w:r>
+      <w:bookmarkEnd w:id="10"/>
+      <w:r>
+        <w:fldChar w:fldCharType="begin"/>
+      </w:r>
+      <w:r>
+        <w:instrText xml:space="preserve"> HYPERLINK "http://stackoverflow.com/questions/38645391/python-pygame-error-failed-loading-libpng-dylib-dlopenlibpng-dylib-2-imag/39425923%2339425923" </w:instrText>
+      </w:r>
+      <w:r>
+        <w:fldChar w:fldCharType="separate"/>
+      </w:r>
+      <w:r>
+        <w:rPr>
+          <w:rStyle w:val="Hyperlink"/>
+        </w:rPr>
+        <w:t>http://stackoverflow.com/questions/38645391/python-pygame-error-failed-loading-libpng-dylib-dlopenlibpng-dylib-2-imag/39425923#39425923</w:t>
+      </w:r>
+      <w:r>
+        <w:fldChar w:fldCharType="end"/>
+      </w:r>
+    </w:p>
+    <w:p/>
     <w:sectPr>
-      <w:footerReference w:type="default" r:id="rId9"/>
+      <w:footerReference w:type="default" r:id="rId12"/>
       <w:pgSz w:w="11906" w:h="16838"/>
       <w:pgMar w:top="1417" w:right="1417" w:bottom="1417" w:left="1417" w:header="708" w:footer="708" w:gutter="0"/>
       <w:pgNumType w:start="0"/>
@@ -1607,7 +2893,7 @@
           <w:rPr>
             <w:noProof/>
           </w:rPr>
-          <w:t>3</w:t>
+          <w:t>4</w:t>
         </w:r>
         <w:r>
           <w:rPr>
@@ -1654,6 +2940,232 @@
 <file path=word/numbering.xml><?xml version="1.0" encoding="utf-8"?>
 <w:numbering xmlns:wpc="http://schemas.microsoft.com/office/word/2010/wordprocessingCanvas" xmlns:mc="http://schemas.openxmlformats.org/markup-compatibility/2006" xmlns:o="urn:schemas-microsoft-com:office:office" xmlns:r="http://schemas.openxmlformats.org/officeDocument/2006/relationships" xmlns:m="http://schemas.openxmlformats.org/officeDocument/2006/math" xmlns:v="urn:schemas-microsoft-com:vml" xmlns:wp14="http://schemas.microsoft.com/office/word/2010/wordprocessingDrawing" xmlns:wp="http://schemas.openxmlformats.org/drawingml/2006/wordprocessingDrawing" xmlns:w10="urn:schemas-microsoft-com:office:word" xmlns:w="http://schemas.openxmlformats.org/wordprocessingml/2006/main" xmlns:w14="http://schemas.microsoft.com/office/word/2010/wordml" xmlns:w15="http://schemas.microsoft.com/office/word/2012/wordml" xmlns:wpg="http://schemas.microsoft.com/office/word/2010/wordprocessingGroup" xmlns:wpi="http://schemas.microsoft.com/office/word/2010/wordprocessingInk" xmlns:wne="http://schemas.microsoft.com/office/word/2006/wordml" xmlns:wps="http://schemas.microsoft.com/office/word/2010/wordprocessingShape" mc:Ignorable="w14 w15 wp14">
   <w:abstractNum w:abstractNumId="0" w15:restartNumberingAfterBreak="0">
+    <w:nsid w:val="1A1F5D85"/>
+    <w:multiLevelType w:val="hybridMultilevel"/>
+    <w:tmpl w:val="2536EDC6"/>
+    <w:lvl w:ilvl="0" w:tplc="040E0001">
+      <w:start w:val="1"/>
+      <w:numFmt w:val="bullet"/>
+      <w:lvlText w:val=""/>
+      <w:lvlJc w:val="left"/>
+      <w:pPr>
+        <w:ind w:left="1068" w:hanging="360"/>
+      </w:pPr>
+      <w:rPr>
+        <w:rFonts w:ascii="Symbol" w:hAnsi="Symbol" w:hint="default"/>
+      </w:rPr>
+    </w:lvl>
+    <w:lvl w:ilvl="1" w:tplc="040E0003" w:tentative="1">
+      <w:start w:val="1"/>
+      <w:numFmt w:val="bullet"/>
+      <w:lvlText w:val="o"/>
+      <w:lvlJc w:val="left"/>
+      <w:pPr>
+        <w:ind w:left="1788" w:hanging="360"/>
+      </w:pPr>
+      <w:rPr>
+        <w:rFonts w:ascii="Courier New" w:hAnsi="Courier New" w:cs="Courier New" w:hint="default"/>
+      </w:rPr>
+    </w:lvl>
+    <w:lvl w:ilvl="2" w:tplc="040E0005" w:tentative="1">
+      <w:start w:val="1"/>
+      <w:numFmt w:val="bullet"/>
+      <w:lvlText w:val=""/>
+      <w:lvlJc w:val="left"/>
+      <w:pPr>
+        <w:ind w:left="2508" w:hanging="360"/>
+      </w:pPr>
+      <w:rPr>
+        <w:rFonts w:ascii="Wingdings" w:hAnsi="Wingdings" w:hint="default"/>
+      </w:rPr>
+    </w:lvl>
+    <w:lvl w:ilvl="3" w:tplc="040E0001" w:tentative="1">
+      <w:start w:val="1"/>
+      <w:numFmt w:val="bullet"/>
+      <w:lvlText w:val=""/>
+      <w:lvlJc w:val="left"/>
+      <w:pPr>
+        <w:ind w:left="3228" w:hanging="360"/>
+      </w:pPr>
+      <w:rPr>
+        <w:rFonts w:ascii="Symbol" w:hAnsi="Symbol" w:hint="default"/>
+      </w:rPr>
+    </w:lvl>
+    <w:lvl w:ilvl="4" w:tplc="040E0003" w:tentative="1">
+      <w:start w:val="1"/>
+      <w:numFmt w:val="bullet"/>
+      <w:lvlText w:val="o"/>
+      <w:lvlJc w:val="left"/>
+      <w:pPr>
+        <w:ind w:left="3948" w:hanging="360"/>
+      </w:pPr>
+      <w:rPr>
+        <w:rFonts w:ascii="Courier New" w:hAnsi="Courier New" w:cs="Courier New" w:hint="default"/>
+      </w:rPr>
+    </w:lvl>
+    <w:lvl w:ilvl="5" w:tplc="040E0005" w:tentative="1">
+      <w:start w:val="1"/>
+      <w:numFmt w:val="bullet"/>
+      <w:lvlText w:val=""/>
+      <w:lvlJc w:val="left"/>
+      <w:pPr>
+        <w:ind w:left="4668" w:hanging="360"/>
+      </w:pPr>
+      <w:rPr>
+        <w:rFonts w:ascii="Wingdings" w:hAnsi="Wingdings" w:hint="default"/>
+      </w:rPr>
+    </w:lvl>
+    <w:lvl w:ilvl="6" w:tplc="040E0001" w:tentative="1">
+      <w:start w:val="1"/>
+      <w:numFmt w:val="bullet"/>
+      <w:lvlText w:val=""/>
+      <w:lvlJc w:val="left"/>
+      <w:pPr>
+        <w:ind w:left="5388" w:hanging="360"/>
+      </w:pPr>
+      <w:rPr>
+        <w:rFonts w:ascii="Symbol" w:hAnsi="Symbol" w:hint="default"/>
+      </w:rPr>
+    </w:lvl>
+    <w:lvl w:ilvl="7" w:tplc="040E0003" w:tentative="1">
+      <w:start w:val="1"/>
+      <w:numFmt w:val="bullet"/>
+      <w:lvlText w:val="o"/>
+      <w:lvlJc w:val="left"/>
+      <w:pPr>
+        <w:ind w:left="6108" w:hanging="360"/>
+      </w:pPr>
+      <w:rPr>
+        <w:rFonts w:ascii="Courier New" w:hAnsi="Courier New" w:cs="Courier New" w:hint="default"/>
+      </w:rPr>
+    </w:lvl>
+    <w:lvl w:ilvl="8" w:tplc="040E0005" w:tentative="1">
+      <w:start w:val="1"/>
+      <w:numFmt w:val="bullet"/>
+      <w:lvlText w:val=""/>
+      <w:lvlJc w:val="left"/>
+      <w:pPr>
+        <w:ind w:left="6828" w:hanging="360"/>
+      </w:pPr>
+      <w:rPr>
+        <w:rFonts w:ascii="Wingdings" w:hAnsi="Wingdings" w:hint="default"/>
+      </w:rPr>
+    </w:lvl>
+  </w:abstractNum>
+  <w:abstractNum w:abstractNumId="1" w15:restartNumberingAfterBreak="0">
+    <w:nsid w:val="22960B83"/>
+    <w:multiLevelType w:val="hybridMultilevel"/>
+    <w:tmpl w:val="B27E3732"/>
+    <w:lvl w:ilvl="0" w:tplc="040E0001">
+      <w:start w:val="1"/>
+      <w:numFmt w:val="bullet"/>
+      <w:lvlText w:val=""/>
+      <w:lvlJc w:val="left"/>
+      <w:pPr>
+        <w:ind w:left="720" w:hanging="360"/>
+      </w:pPr>
+      <w:rPr>
+        <w:rFonts w:ascii="Symbol" w:hAnsi="Symbol" w:hint="default"/>
+      </w:rPr>
+    </w:lvl>
+    <w:lvl w:ilvl="1" w:tplc="040E0003" w:tentative="1">
+      <w:start w:val="1"/>
+      <w:numFmt w:val="bullet"/>
+      <w:lvlText w:val="o"/>
+      <w:lvlJc w:val="left"/>
+      <w:pPr>
+        <w:ind w:left="1440" w:hanging="360"/>
+      </w:pPr>
+      <w:rPr>
+        <w:rFonts w:ascii="Courier New" w:hAnsi="Courier New" w:cs="Courier New" w:hint="default"/>
+      </w:rPr>
+    </w:lvl>
+    <w:lvl w:ilvl="2" w:tplc="040E0005" w:tentative="1">
+      <w:start w:val="1"/>
+      <w:numFmt w:val="bullet"/>
+      <w:lvlText w:val=""/>
+      <w:lvlJc w:val="left"/>
+      <w:pPr>
+        <w:ind w:left="2160" w:hanging="360"/>
+      </w:pPr>
+      <w:rPr>
+        <w:rFonts w:ascii="Wingdings" w:hAnsi="Wingdings" w:hint="default"/>
+      </w:rPr>
+    </w:lvl>
+    <w:lvl w:ilvl="3" w:tplc="040E0001" w:tentative="1">
+      <w:start w:val="1"/>
+      <w:numFmt w:val="bullet"/>
+      <w:lvlText w:val=""/>
+      <w:lvlJc w:val="left"/>
+      <w:pPr>
+        <w:ind w:left="2880" w:hanging="360"/>
+      </w:pPr>
+      <w:rPr>
+        <w:rFonts w:ascii="Symbol" w:hAnsi="Symbol" w:hint="default"/>
+      </w:rPr>
+    </w:lvl>
+    <w:lvl w:ilvl="4" w:tplc="040E0003" w:tentative="1">
+      <w:start w:val="1"/>
+      <w:numFmt w:val="bullet"/>
+      <w:lvlText w:val="o"/>
+      <w:lvlJc w:val="left"/>
+      <w:pPr>
+        <w:ind w:left="3600" w:hanging="360"/>
+      </w:pPr>
+      <w:rPr>
+        <w:rFonts w:ascii="Courier New" w:hAnsi="Courier New" w:cs="Courier New" w:hint="default"/>
+      </w:rPr>
+    </w:lvl>
+    <w:lvl w:ilvl="5" w:tplc="040E0005" w:tentative="1">
+      <w:start w:val="1"/>
+      <w:numFmt w:val="bullet"/>
+      <w:lvlText w:val=""/>
+      <w:lvlJc w:val="left"/>
+      <w:pPr>
+        <w:ind w:left="4320" w:hanging="360"/>
+      </w:pPr>
+      <w:rPr>
+        <w:rFonts w:ascii="Wingdings" w:hAnsi="Wingdings" w:hint="default"/>
+      </w:rPr>
+    </w:lvl>
+    <w:lvl w:ilvl="6" w:tplc="040E0001" w:tentative="1">
+      <w:start w:val="1"/>
+      <w:numFmt w:val="bullet"/>
+      <w:lvlText w:val=""/>
+      <w:lvlJc w:val="left"/>
+      <w:pPr>
+        <w:ind w:left="5040" w:hanging="360"/>
+      </w:pPr>
+      <w:rPr>
+        <w:rFonts w:ascii="Symbol" w:hAnsi="Symbol" w:hint="default"/>
+      </w:rPr>
+    </w:lvl>
+    <w:lvl w:ilvl="7" w:tplc="040E0003" w:tentative="1">
+      <w:start w:val="1"/>
+      <w:numFmt w:val="bullet"/>
+      <w:lvlText w:val="o"/>
+      <w:lvlJc w:val="left"/>
+      <w:pPr>
+        <w:ind w:left="5760" w:hanging="360"/>
+      </w:pPr>
+      <w:rPr>
+        <w:rFonts w:ascii="Courier New" w:hAnsi="Courier New" w:cs="Courier New" w:hint="default"/>
+      </w:rPr>
+    </w:lvl>
+    <w:lvl w:ilvl="8" w:tplc="040E0005" w:tentative="1">
+      <w:start w:val="1"/>
+      <w:numFmt w:val="bullet"/>
+      <w:lvlText w:val=""/>
+      <w:lvlJc w:val="left"/>
+      <w:pPr>
+        <w:ind w:left="6480" w:hanging="360"/>
+      </w:pPr>
+      <w:rPr>
+        <w:rFonts w:ascii="Wingdings" w:hAnsi="Wingdings" w:hint="default"/>
+      </w:rPr>
+    </w:lvl>
+  </w:abstractNum>
+  <w:abstractNum w:abstractNumId="2" w15:restartNumberingAfterBreak="0">
     <w:nsid w:val="56AF4EF7"/>
     <w:multiLevelType w:val="hybridMultilevel"/>
     <w:tmpl w:val="CBE49ABE"/>
@@ -1743,6 +3255,12 @@
     </w:lvl>
   </w:abstractNum>
   <w:num w:numId="1">
+    <w:abstractNumId w:val="2"/>
+  </w:num>
+  <w:num w:numId="2">
+    <w:abstractNumId w:val="1"/>
+  </w:num>
+  <w:num w:numId="3">
     <w:abstractNumId w:val="0"/>
   </w:num>
 </w:numbering>
@@ -2163,6 +3681,50 @@
       <w:szCs w:val="32"/>
     </w:rPr>
   </w:style>
+  <w:style w:type="paragraph" w:styleId="Heading2">
+    <w:name w:val="heading 2"/>
+    <w:basedOn w:val="Normal"/>
+    <w:next w:val="Normal"/>
+    <w:link w:val="Heading2Char"/>
+    <w:uiPriority w:val="9"/>
+    <w:semiHidden/>
+    <w:unhideWhenUsed/>
+    <w:qFormat/>
+    <w:rsid w:val="008E19F1"/>
+    <w:pPr>
+      <w:keepNext/>
+      <w:keepLines/>
+      <w:spacing w:before="40" w:after="0"/>
+      <w:outlineLvl w:val="1"/>
+    </w:pPr>
+    <w:rPr>
+      <w:rFonts w:asciiTheme="majorHAnsi" w:eastAsiaTheme="majorEastAsia" w:hAnsiTheme="majorHAnsi" w:cstheme="majorBidi"/>
+      <w:color w:val="2E74B5" w:themeColor="accent1" w:themeShade="BF"/>
+      <w:sz w:val="26"/>
+      <w:szCs w:val="26"/>
+    </w:rPr>
+  </w:style>
+  <w:style w:type="paragraph" w:styleId="Heading3">
+    <w:name w:val="heading 3"/>
+    <w:basedOn w:val="Normal"/>
+    <w:next w:val="Normal"/>
+    <w:link w:val="Heading3Char"/>
+    <w:uiPriority w:val="9"/>
+    <w:unhideWhenUsed/>
+    <w:qFormat/>
+    <w:rsid w:val="00841E56"/>
+    <w:pPr>
+      <w:keepNext/>
+      <w:keepLines/>
+      <w:spacing w:before="40" w:after="0"/>
+      <w:outlineLvl w:val="2"/>
+    </w:pPr>
+    <w:rPr>
+      <w:rFonts w:asciiTheme="majorHAnsi" w:eastAsiaTheme="majorEastAsia" w:hAnsiTheme="majorHAnsi" w:cstheme="majorBidi"/>
+      <w:color w:val="1F4D78" w:themeColor="accent1" w:themeShade="7F"/>
+      <w:szCs w:val="24"/>
+    </w:rPr>
+  </w:style>
   <w:style w:type="character" w:default="1" w:styleId="DefaultParagraphFont">
     <w:name w:val="Default Paragraph Font"/>
     <w:uiPriority w:val="1"/>
@@ -2328,6 +3890,158 @@
     <w:rsid w:val="003130FE"/>
     <w:pPr>
       <w:spacing w:after="100"/>
+    </w:pPr>
+  </w:style>
+  <w:style w:type="character" w:customStyle="1" w:styleId="Heading2Char">
+    <w:name w:val="Heading 2 Char"/>
+    <w:basedOn w:val="DefaultParagraphFont"/>
+    <w:link w:val="Heading2"/>
+    <w:uiPriority w:val="9"/>
+    <w:semiHidden/>
+    <w:rsid w:val="008E19F1"/>
+    <w:rPr>
+      <w:rFonts w:asciiTheme="majorHAnsi" w:eastAsiaTheme="majorEastAsia" w:hAnsiTheme="majorHAnsi" w:cstheme="majorBidi"/>
+      <w:color w:val="2E74B5" w:themeColor="accent1" w:themeShade="BF"/>
+      <w:sz w:val="26"/>
+      <w:szCs w:val="26"/>
+    </w:rPr>
+  </w:style>
+  <w:style w:type="paragraph" w:styleId="TOC2">
+    <w:name w:val="toc 2"/>
+    <w:basedOn w:val="Normal"/>
+    <w:next w:val="Normal"/>
+    <w:autoRedefine/>
+    <w:uiPriority w:val="39"/>
+    <w:unhideWhenUsed/>
+    <w:rsid w:val="008E19F1"/>
+    <w:pPr>
+      <w:spacing w:after="100"/>
+      <w:ind w:left="240"/>
+    </w:pPr>
+  </w:style>
+  <w:style w:type="character" w:customStyle="1" w:styleId="Heading3Char">
+    <w:name w:val="Heading 3 Char"/>
+    <w:basedOn w:val="DefaultParagraphFont"/>
+    <w:link w:val="Heading3"/>
+    <w:uiPriority w:val="9"/>
+    <w:rsid w:val="00841E56"/>
+    <w:rPr>
+      <w:rFonts w:asciiTheme="majorHAnsi" w:eastAsiaTheme="majorEastAsia" w:hAnsiTheme="majorHAnsi" w:cstheme="majorBidi"/>
+      <w:color w:val="1F4D78" w:themeColor="accent1" w:themeShade="7F"/>
+      <w:szCs w:val="24"/>
+    </w:rPr>
+  </w:style>
+  <w:style w:type="table" w:styleId="TableGrid">
+    <w:name w:val="Table Grid"/>
+    <w:basedOn w:val="TableNormal"/>
+    <w:uiPriority w:val="39"/>
+    <w:rsid w:val="00DF6A0B"/>
+    <w:pPr>
+      <w:spacing w:after="0" w:line="240" w:lineRule="auto"/>
+    </w:pPr>
+    <w:tblPr>
+      <w:tblBorders>
+        <w:top w:val="single" w:sz="4" w:space="0" w:color="auto"/>
+        <w:left w:val="single" w:sz="4" w:space="0" w:color="auto"/>
+        <w:bottom w:val="single" w:sz="4" w:space="0" w:color="auto"/>
+        <w:right w:val="single" w:sz="4" w:space="0" w:color="auto"/>
+        <w:insideH w:val="single" w:sz="4" w:space="0" w:color="auto"/>
+        <w:insideV w:val="single" w:sz="4" w:space="0" w:color="auto"/>
+      </w:tblBorders>
+    </w:tblPr>
+  </w:style>
+  <w:style w:type="character" w:styleId="FollowedHyperlink">
+    <w:name w:val="FollowedHyperlink"/>
+    <w:basedOn w:val="DefaultParagraphFont"/>
+    <w:uiPriority w:val="99"/>
+    <w:semiHidden/>
+    <w:unhideWhenUsed/>
+    <w:rsid w:val="004F3484"/>
+    <w:rPr>
+      <w:color w:val="954F72" w:themeColor="followedHyperlink"/>
+      <w:u w:val="single"/>
+    </w:rPr>
+  </w:style>
+  <w:style w:type="paragraph" w:styleId="EndnoteText">
+    <w:name w:val="endnote text"/>
+    <w:basedOn w:val="Normal"/>
+    <w:link w:val="EndnoteTextChar"/>
+    <w:uiPriority w:val="99"/>
+    <w:semiHidden/>
+    <w:unhideWhenUsed/>
+    <w:rsid w:val="004F3484"/>
+    <w:pPr>
+      <w:spacing w:after="0" w:line="240" w:lineRule="auto"/>
+    </w:pPr>
+    <w:rPr>
+      <w:sz w:val="20"/>
+      <w:szCs w:val="20"/>
+    </w:rPr>
+  </w:style>
+  <w:style w:type="character" w:customStyle="1" w:styleId="EndnoteTextChar">
+    <w:name w:val="Endnote Text Char"/>
+    <w:basedOn w:val="DefaultParagraphFont"/>
+    <w:link w:val="EndnoteText"/>
+    <w:uiPriority w:val="99"/>
+    <w:semiHidden/>
+    <w:rsid w:val="004F3484"/>
+    <w:rPr>
+      <w:sz w:val="20"/>
+      <w:szCs w:val="20"/>
+    </w:rPr>
+  </w:style>
+  <w:style w:type="character" w:styleId="EndnoteReference">
+    <w:name w:val="endnote reference"/>
+    <w:basedOn w:val="DefaultParagraphFont"/>
+    <w:uiPriority w:val="99"/>
+    <w:semiHidden/>
+    <w:unhideWhenUsed/>
+    <w:rsid w:val="004F3484"/>
+    <w:rPr>
+      <w:vertAlign w:val="superscript"/>
+    </w:rPr>
+  </w:style>
+  <w:style w:type="paragraph" w:styleId="BalloonText">
+    <w:name w:val="Balloon Text"/>
+    <w:basedOn w:val="Normal"/>
+    <w:link w:val="BalloonTextChar"/>
+    <w:uiPriority w:val="99"/>
+    <w:semiHidden/>
+    <w:unhideWhenUsed/>
+    <w:rsid w:val="004F3484"/>
+    <w:pPr>
+      <w:spacing w:after="0" w:line="240" w:lineRule="auto"/>
+    </w:pPr>
+    <w:rPr>
+      <w:rFonts w:ascii="Segoe UI" w:hAnsi="Segoe UI" w:cs="Segoe UI"/>
+      <w:sz w:val="18"/>
+      <w:szCs w:val="18"/>
+    </w:rPr>
+  </w:style>
+  <w:style w:type="character" w:customStyle="1" w:styleId="BalloonTextChar">
+    <w:name w:val="Balloon Text Char"/>
+    <w:basedOn w:val="DefaultParagraphFont"/>
+    <w:link w:val="BalloonText"/>
+    <w:uiPriority w:val="99"/>
+    <w:semiHidden/>
+    <w:rsid w:val="004F3484"/>
+    <w:rPr>
+      <w:rFonts w:ascii="Segoe UI" w:hAnsi="Segoe UI" w:cs="Segoe UI"/>
+      <w:sz w:val="18"/>
+      <w:szCs w:val="18"/>
+    </w:rPr>
+  </w:style>
+  <w:style w:type="paragraph" w:styleId="TOC3">
+    <w:name w:val="toc 3"/>
+    <w:basedOn w:val="Normal"/>
+    <w:next w:val="Normal"/>
+    <w:autoRedefine/>
+    <w:uiPriority w:val="39"/>
+    <w:unhideWhenUsed/>
+    <w:rsid w:val="004F3484"/>
+    <w:pPr>
+      <w:spacing w:after="100"/>
+      <w:ind w:left="480"/>
     </w:pPr>
   </w:style>
 </w:styles>
@@ -2617,7 +4331,7 @@
 </file>
 
 <file path=customXml/itemProps1.xml><?xml version="1.0" encoding="utf-8"?>
-<ds:datastoreItem xmlns:ds="http://schemas.openxmlformats.org/officeDocument/2006/customXml" ds:itemID="{78E55789-4768-47EF-9DF1-9D224D61E775}">
+<ds:datastoreItem xmlns:ds="http://schemas.openxmlformats.org/officeDocument/2006/customXml" ds:itemID="{B9BE36B7-1D44-4971-AAE4-F9EA57662D7E}">
   <ds:schemaRefs>
     <ds:schemaRef ds:uri="http://schemas.openxmlformats.org/officeDocument/2006/bibliography"/>
   </ds:schemaRefs>

</xml_diff>